<commit_message>
changed to pdf version
</commit_message>
<xml_diff>
--- a/Final Project plots and explanations/Final EM project.docx
+++ b/Final Project plots and explanations/Final EM project.docx
@@ -9473,15 +9473,20 @@
         </w:rPr>
         <w:t xml:space="preserve">נשים לב שיש עליה בערך האימפדנס במקומות בהן האלקטרודות מרוחקות אחת מן השנייה (למשל במיקום (5,5) יש עליה משמעותית). הסיבה לכך היא שעבור מיקומי אלקטרודות אלו פחות זרם יחלוף דרך הגוף הזר. נשים לב שגם יש ירידה בערך האימפדנס עבור מקרים בהם האלקטרודות יותר קרובות זו לזו (למשל במיקום (1,3)) משום שבמקרים אלו יותר זרם יחלוף דרך הגוף הזר. משום שהעלייה בערך האימפדנסים מובילה לכך </w:t>
       </w:r>
-      <w:proofErr w:type="spellStart"/>
-      <w:r>
-        <w:rPr>
-          <w:rFonts w:eastAsiaTheme="minorEastAsia" w:hint="cs"/>
-          <w:rtl/>
-        </w:rPr>
-        <w:t>שהאמפנסים</w:t>
-      </w:r>
-      <w:proofErr w:type="spellEnd"/>
+      <w:r>
+        <w:rPr>
+          <w:rFonts w:eastAsiaTheme="minorEastAsia" w:hint="cs"/>
+          <w:rtl/>
+        </w:rPr>
+        <w:t>שהאימפדנס</w:t>
+      </w:r>
+      <w:r>
+        <w:rPr>
+          <w:rFonts w:eastAsiaTheme="minorEastAsia" w:hint="eastAsia"/>
+          <w:rtl/>
+        </w:rPr>
+        <w:t>ים</w:t>
+      </w:r>
       <w:r>
         <w:rPr>
           <w:rFonts w:eastAsiaTheme="minorEastAsia" w:hint="cs"/>

</xml_diff>